<commit_message>
Updated api-gateway with automatic refresh access token mechanism. Only api-gw checks the token if expired instead of customer and address service and redirects the new token to related service/s. The sensitive data is stored as system variables
</commit_message>
<xml_diff>
--- a/api-gateway/src/docs/SecuredAPIGateway.docx
+++ b/api-gateway/src/docs/SecuredAPIGateway.docx
@@ -600,37 +600,6 @@
         <w:t xml:space="preserve"> with 401 Unauthorized.</w:t>
       </w:r>
     </w:p>
-    <w:p>
-      <w:pPr>
-        <w:pStyle w:val="Heading2"/>
-      </w:pPr>
-      <w:r>
-        <w:t>1.4.Adding SecurityConfig class:</w:t>
-      </w:r>
-    </w:p>
-    <w:p>
-      <w:r>
-        <w:t>Since SecurityConfig should have CORS settings, no need to have a class call “</w:t>
-      </w:r>
-      <w:r>
-        <w:rPr>
-          <w:b/>
-          <w:bCs/>
-        </w:rPr>
-        <w:t>CorsConfig</w:t>
-      </w:r>
-      <w:r>
-        <w:t>”</w:t>
-      </w:r>
-      <w:r>
-        <w:t>.</w:t>
-      </w:r>
-    </w:p>
-    <w:p>
-      <w:r>
-        <w:t>Updated SecurityConfig class is:</w:t>
-      </w:r>
-    </w:p>
     <w:tbl>
       <w:tblPr>
         <w:tblStyle w:val="TableGrid"/>
@@ -646,475 +615,547 @@
             <w:tcW w:w="9062" w:type="dxa"/>
           </w:tcPr>
           <w:p>
-            <w:pPr>
-              <w:rPr>
-                <w:sz w:val="18"/>
-                <w:szCs w:val="18"/>
-              </w:rPr>
-            </w:pPr>
-            <w:r>
-              <w:rPr>
-                <w:sz w:val="18"/>
-                <w:szCs w:val="18"/>
-              </w:rPr>
-              <w:t>package com.microservices.apigateway.config;</w:t>
-            </w:r>
-          </w:p>
-          <w:p>
-            <w:pPr>
-              <w:rPr>
-                <w:sz w:val="18"/>
-                <w:szCs w:val="18"/>
-              </w:rPr>
-            </w:pPr>
-          </w:p>
-          <w:p>
-            <w:pPr>
-              <w:rPr>
-                <w:sz w:val="18"/>
-                <w:szCs w:val="18"/>
-              </w:rPr>
-            </w:pPr>
-            <w:r>
-              <w:rPr>
-                <w:sz w:val="18"/>
-                <w:szCs w:val="18"/>
-              </w:rPr>
-              <w:t>import org.springframework.context.annotation.Bean;</w:t>
-            </w:r>
-          </w:p>
-          <w:p>
-            <w:pPr>
-              <w:rPr>
-                <w:sz w:val="18"/>
-                <w:szCs w:val="18"/>
-              </w:rPr>
-            </w:pPr>
-            <w:r>
-              <w:rPr>
-                <w:sz w:val="18"/>
-                <w:szCs w:val="18"/>
-              </w:rPr>
-              <w:t>import org.springframework.context.annotation.Configuration;</w:t>
-            </w:r>
-          </w:p>
-          <w:p>
-            <w:pPr>
-              <w:rPr>
-                <w:sz w:val="18"/>
-                <w:szCs w:val="18"/>
-              </w:rPr>
-            </w:pPr>
-            <w:r>
-              <w:rPr>
-                <w:sz w:val="18"/>
-                <w:szCs w:val="18"/>
-              </w:rPr>
-              <w:t>import org.springframework.security.config.annotation.web.reactive.EnableWebFluxSecurity;</w:t>
-            </w:r>
-          </w:p>
-          <w:p>
-            <w:pPr>
-              <w:rPr>
-                <w:sz w:val="18"/>
-                <w:szCs w:val="18"/>
-              </w:rPr>
-            </w:pPr>
-            <w:r>
-              <w:rPr>
-                <w:sz w:val="18"/>
-                <w:szCs w:val="18"/>
-              </w:rPr>
-              <w:t>import org.springframework.security.config.web.server.ServerHttpSecurity;</w:t>
-            </w:r>
-          </w:p>
-          <w:p>
-            <w:pPr>
-              <w:rPr>
-                <w:sz w:val="18"/>
-                <w:szCs w:val="18"/>
-              </w:rPr>
-            </w:pPr>
-            <w:r>
-              <w:rPr>
-                <w:sz w:val="18"/>
-                <w:szCs w:val="18"/>
-              </w:rPr>
-              <w:t>import org.springframework.security.web.server.SecurityWebFilterChain;</w:t>
-            </w:r>
-          </w:p>
-          <w:p>
-            <w:pPr>
-              <w:rPr>
-                <w:sz w:val="18"/>
-                <w:szCs w:val="18"/>
-              </w:rPr>
-            </w:pPr>
-          </w:p>
-          <w:p>
-            <w:pPr>
-              <w:rPr>
-                <w:sz w:val="18"/>
-                <w:szCs w:val="18"/>
-              </w:rPr>
-            </w:pPr>
-            <w:r>
-              <w:rPr>
-                <w:sz w:val="18"/>
-                <w:szCs w:val="18"/>
-              </w:rPr>
-              <w:t>@Configuration</w:t>
-            </w:r>
-          </w:p>
-          <w:p>
-            <w:pPr>
-              <w:rPr>
-                <w:sz w:val="18"/>
-                <w:szCs w:val="18"/>
-              </w:rPr>
-            </w:pPr>
-            <w:r>
-              <w:rPr>
-                <w:sz w:val="18"/>
-                <w:szCs w:val="18"/>
-              </w:rPr>
-              <w:t>@EnableWebFluxSecurity</w:t>
-            </w:r>
-          </w:p>
-          <w:p>
-            <w:pPr>
-              <w:rPr>
-                <w:sz w:val="18"/>
-                <w:szCs w:val="18"/>
-              </w:rPr>
-            </w:pPr>
-            <w:r>
-              <w:rPr>
-                <w:sz w:val="18"/>
-                <w:szCs w:val="18"/>
-              </w:rPr>
-              <w:t>public class SecurityConfig {</w:t>
-            </w:r>
-          </w:p>
-          <w:p>
-            <w:pPr>
-              <w:rPr>
-                <w:sz w:val="18"/>
-                <w:szCs w:val="18"/>
-              </w:rPr>
-            </w:pPr>
-          </w:p>
-          <w:p>
-            <w:pPr>
-              <w:rPr>
-                <w:sz w:val="18"/>
-                <w:szCs w:val="18"/>
-              </w:rPr>
-            </w:pPr>
-            <w:r>
-              <w:rPr>
-                <w:sz w:val="18"/>
-                <w:szCs w:val="18"/>
-              </w:rPr>
-              <w:t xml:space="preserve">    @Bean</w:t>
-            </w:r>
-          </w:p>
-          <w:p>
-            <w:pPr>
-              <w:rPr>
-                <w:sz w:val="18"/>
-                <w:szCs w:val="18"/>
-              </w:rPr>
-            </w:pPr>
-            <w:r>
-              <w:rPr>
-                <w:sz w:val="18"/>
-                <w:szCs w:val="18"/>
-              </w:rPr>
-              <w:t xml:space="preserve">    public SecurityWebFilterChain securityWebFilterChain(ServerHttpSecurity http) {</w:t>
-            </w:r>
-          </w:p>
-          <w:p>
-            <w:pPr>
-              <w:rPr>
-                <w:sz w:val="18"/>
-                <w:szCs w:val="18"/>
-              </w:rPr>
-            </w:pPr>
-            <w:r>
-              <w:rPr>
-                <w:sz w:val="18"/>
-                <w:szCs w:val="18"/>
-              </w:rPr>
-              <w:t xml:space="preserve">        http</w:t>
-            </w:r>
-          </w:p>
-          <w:p>
-            <w:pPr>
-              <w:rPr>
-                <w:sz w:val="18"/>
-                <w:szCs w:val="18"/>
-              </w:rPr>
-            </w:pPr>
-            <w:r>
-              <w:rPr>
-                <w:sz w:val="18"/>
-                <w:szCs w:val="18"/>
-              </w:rPr>
-              <w:t xml:space="preserve">            .csrf(ServerHttpSecurity.CsrfSpec::disable)  // Disable CSRF for APIs</w:t>
-            </w:r>
-          </w:p>
-          <w:p>
-            <w:pPr>
-              <w:rPr>
-                <w:sz w:val="18"/>
-                <w:szCs w:val="18"/>
-              </w:rPr>
-            </w:pPr>
-            <w:r>
-              <w:rPr>
-                <w:sz w:val="18"/>
-                <w:szCs w:val="18"/>
-              </w:rPr>
-              <w:t xml:space="preserve">            .authorizeExchange(exchanges -&gt; exchanges</w:t>
-            </w:r>
-          </w:p>
-          <w:p>
-            <w:pPr>
-              <w:rPr>
-                <w:sz w:val="18"/>
-                <w:szCs w:val="18"/>
-              </w:rPr>
-            </w:pPr>
-            <w:r>
-              <w:rPr>
-                <w:sz w:val="18"/>
-                <w:szCs w:val="18"/>
-              </w:rPr>
-              <w:t xml:space="preserve">                .pathMatchers("/customers/**", "/addresses/**").authenticated() // Secure microservices</w:t>
-            </w:r>
-          </w:p>
-          <w:p>
-            <w:pPr>
-              <w:rPr>
-                <w:sz w:val="18"/>
-                <w:szCs w:val="18"/>
-              </w:rPr>
-            </w:pPr>
-            <w:r>
-              <w:rPr>
-                <w:sz w:val="18"/>
-                <w:szCs w:val="18"/>
-              </w:rPr>
-              <w:t xml:space="preserve">                .anyExchange().permitAll() // Allow all other requests</w:t>
-            </w:r>
-          </w:p>
-          <w:p>
-            <w:pPr>
-              <w:rPr>
-                <w:sz w:val="18"/>
-                <w:szCs w:val="18"/>
-              </w:rPr>
-            </w:pPr>
-            <w:r>
-              <w:rPr>
-                <w:sz w:val="18"/>
-                <w:szCs w:val="18"/>
-              </w:rPr>
-              <w:t xml:space="preserve">            )</w:t>
-            </w:r>
-          </w:p>
-          <w:p>
-            <w:pPr>
-              <w:rPr>
-                <w:sz w:val="18"/>
-                <w:szCs w:val="18"/>
-              </w:rPr>
-            </w:pPr>
-            <w:r>
-              <w:rPr>
-                <w:sz w:val="18"/>
-                <w:szCs w:val="18"/>
-              </w:rPr>
-              <w:t xml:space="preserve">            .oauth2ResourceServer(oauth2 -&gt; oauth2.jwt()) // Enable JWT-based authentication</w:t>
-            </w:r>
-          </w:p>
-          <w:p>
-            <w:pPr>
-              <w:rPr>
-                <w:sz w:val="18"/>
-                <w:szCs w:val="18"/>
-              </w:rPr>
-            </w:pPr>
-            <w:r>
-              <w:rPr>
-                <w:sz w:val="18"/>
-                <w:szCs w:val="18"/>
-              </w:rPr>
-              <w:t xml:space="preserve">            .cors(cors -&gt; cors.configurationSource(request -&gt; {</w:t>
-            </w:r>
-          </w:p>
-          <w:p>
-            <w:pPr>
-              <w:rPr>
-                <w:sz w:val="18"/>
-                <w:szCs w:val="18"/>
-              </w:rPr>
-            </w:pPr>
-            <w:r>
-              <w:rPr>
-                <w:sz w:val="18"/>
-                <w:szCs w:val="18"/>
-              </w:rPr>
-              <w:t xml:space="preserve">                org.springframework.web.cors.CorsConfiguration config = new org.springframework.web.cors.CorsConfiguration();</w:t>
-            </w:r>
-          </w:p>
-          <w:p>
-            <w:pPr>
-              <w:rPr>
-                <w:sz w:val="18"/>
-                <w:szCs w:val="18"/>
-              </w:rPr>
-            </w:pPr>
-            <w:r>
-              <w:rPr>
-                <w:sz w:val="18"/>
-                <w:szCs w:val="18"/>
-              </w:rPr>
-              <w:t xml:space="preserve">                config.addAllowedOrigin("*"); // Allow all origins</w:t>
-            </w:r>
-          </w:p>
-          <w:p>
-            <w:pPr>
-              <w:rPr>
-                <w:sz w:val="18"/>
-                <w:szCs w:val="18"/>
-              </w:rPr>
-            </w:pPr>
-            <w:r>
-              <w:rPr>
-                <w:sz w:val="18"/>
-                <w:szCs w:val="18"/>
-              </w:rPr>
-              <w:t xml:space="preserve">                config.addAllowedMethod("*"); // Allow all HTTP methods</w:t>
-            </w:r>
-          </w:p>
-          <w:p>
-            <w:pPr>
-              <w:rPr>
-                <w:sz w:val="18"/>
-                <w:szCs w:val="18"/>
-              </w:rPr>
-            </w:pPr>
-            <w:r>
-              <w:rPr>
-                <w:sz w:val="18"/>
-                <w:szCs w:val="18"/>
-              </w:rPr>
-              <w:t xml:space="preserve">                config.addAllowedHeader("*"); // Allow all headers</w:t>
-            </w:r>
-          </w:p>
-          <w:p>
-            <w:pPr>
-              <w:rPr>
-                <w:sz w:val="18"/>
-                <w:szCs w:val="18"/>
-              </w:rPr>
-            </w:pPr>
-            <w:r>
-              <w:rPr>
-                <w:sz w:val="18"/>
-                <w:szCs w:val="18"/>
-              </w:rPr>
-              <w:t xml:space="preserve">                config.addExposedHeader("Authorization"); // Expose Authorization header</w:t>
-            </w:r>
-          </w:p>
-          <w:p>
-            <w:pPr>
-              <w:rPr>
-                <w:sz w:val="18"/>
-                <w:szCs w:val="18"/>
-              </w:rPr>
-            </w:pPr>
-            <w:r>
-              <w:rPr>
-                <w:sz w:val="18"/>
-                <w:szCs w:val="18"/>
-              </w:rPr>
-              <w:t xml:space="preserve">                return config;</w:t>
-            </w:r>
-          </w:p>
-          <w:p>
-            <w:pPr>
-              <w:rPr>
-                <w:sz w:val="18"/>
-                <w:szCs w:val="18"/>
-              </w:rPr>
-            </w:pPr>
-            <w:r>
-              <w:rPr>
-                <w:sz w:val="18"/>
-                <w:szCs w:val="18"/>
-              </w:rPr>
-              <w:t xml:space="preserve">            }));</w:t>
-            </w:r>
-          </w:p>
-          <w:p>
-            <w:pPr>
-              <w:rPr>
-                <w:sz w:val="18"/>
-                <w:szCs w:val="18"/>
-              </w:rPr>
-            </w:pPr>
-          </w:p>
-          <w:p>
-            <w:pPr>
-              <w:rPr>
-                <w:sz w:val="18"/>
-                <w:szCs w:val="18"/>
-              </w:rPr>
-            </w:pPr>
-            <w:r>
-              <w:rPr>
-                <w:sz w:val="18"/>
-                <w:szCs w:val="18"/>
-              </w:rPr>
-              <w:t xml:space="preserve">        return http.build();</w:t>
-            </w:r>
-          </w:p>
-          <w:p>
-            <w:pPr>
-              <w:rPr>
-                <w:sz w:val="18"/>
-                <w:szCs w:val="18"/>
-              </w:rPr>
-            </w:pPr>
-            <w:r>
-              <w:rPr>
-                <w:sz w:val="18"/>
-                <w:szCs w:val="18"/>
-              </w:rPr>
-              <w:t xml:space="preserve">    }</w:t>
-            </w:r>
-          </w:p>
-          <w:p>
-            <w:pPr>
-              <w:rPr>
-                <w:sz w:val="18"/>
-                <w:szCs w:val="18"/>
-              </w:rPr>
-            </w:pPr>
-            <w:r>
-              <w:rPr>
-                <w:sz w:val="18"/>
-                <w:szCs w:val="18"/>
-              </w:rPr>
-              <w:t>}</w:t>
+            <w:r>
+              <w:rPr>
+                <w:highlight w:val="red"/>
+              </w:rPr>
+              <w:t xml:space="preserve">NOTE: ** Related parameters are updated due to security vulnerabilities. There should be no sensitive data hardcoded. Check </w:t>
+            </w:r>
+            <w:hyperlink r:id="rId6" w:history="1">
+              <w:r>
+                <w:rPr>
+                  <w:rStyle w:val="Hyperlink"/>
+                  <w:highlight w:val="red"/>
+                </w:rPr>
+                <w:t>SecurityInCWSMUP document</w:t>
+              </w:r>
+            </w:hyperlink>
+            <w:r>
+              <w:rPr>
+                <w:highlight w:val="red"/>
+              </w:rPr>
+              <w:t>.</w:t>
             </w:r>
           </w:p>
         </w:tc>
       </w:tr>
     </w:tbl>
+    <w:p/>
+    <w:p>
+      <w:pPr>
+        <w:pStyle w:val="Heading2"/>
+      </w:pPr>
+      <w:r>
+        <w:t>1.4.Adding SecurityConfig class:</w:t>
+      </w:r>
+    </w:p>
+    <w:p>
+      <w:r>
+        <w:t>Since SecurityConfig should have CORS settings, no need to have a class call “</w:t>
+      </w:r>
+      <w:r>
+        <w:rPr>
+          <w:b/>
+          <w:bCs/>
+        </w:rPr>
+        <w:t>CorsConfig</w:t>
+      </w:r>
+      <w:r>
+        <w:t>”</w:t>
+      </w:r>
+      <w:r>
+        <w:t>.</w:t>
+      </w:r>
+    </w:p>
+    <w:p>
+      <w:r>
+        <w:t>Updated SecurityConfig class is:</w:t>
+      </w:r>
+    </w:p>
+    <w:tbl>
+      <w:tblPr>
+        <w:tblStyle w:val="TableGrid"/>
+        <w:tblW w:w="0" w:type="auto"/>
+        <w:tblLook w:val="04A0" w:firstRow="1" w:lastRow="0" w:firstColumn="1" w:lastColumn="0" w:noHBand="0" w:noVBand="1"/>
+      </w:tblPr>
+      <w:tblGrid>
+        <w:gridCol w:w="9062"/>
+      </w:tblGrid>
+      <w:tr>
+        <w:tc>
+          <w:tcPr>
+            <w:tcW w:w="9062" w:type="dxa"/>
+          </w:tcPr>
+          <w:p>
+            <w:pPr>
+              <w:rPr>
+                <w:sz w:val="18"/>
+                <w:szCs w:val="18"/>
+              </w:rPr>
+            </w:pPr>
+            <w:r>
+              <w:rPr>
+                <w:sz w:val="18"/>
+                <w:szCs w:val="18"/>
+              </w:rPr>
+              <w:t>package com.microservices.apigateway.config;</w:t>
+            </w:r>
+          </w:p>
+          <w:p>
+            <w:pPr>
+              <w:rPr>
+                <w:sz w:val="18"/>
+                <w:szCs w:val="18"/>
+              </w:rPr>
+            </w:pPr>
+          </w:p>
+          <w:p>
+            <w:pPr>
+              <w:rPr>
+                <w:sz w:val="18"/>
+                <w:szCs w:val="18"/>
+              </w:rPr>
+            </w:pPr>
+            <w:r>
+              <w:rPr>
+                <w:sz w:val="18"/>
+                <w:szCs w:val="18"/>
+              </w:rPr>
+              <w:t>import org.springframework.context.annotation.Bean;</w:t>
+            </w:r>
+          </w:p>
+          <w:p>
+            <w:pPr>
+              <w:rPr>
+                <w:sz w:val="18"/>
+                <w:szCs w:val="18"/>
+              </w:rPr>
+            </w:pPr>
+            <w:r>
+              <w:rPr>
+                <w:sz w:val="18"/>
+                <w:szCs w:val="18"/>
+              </w:rPr>
+              <w:t>import org.springframework.context.annotation.Configuration;</w:t>
+            </w:r>
+          </w:p>
+          <w:p>
+            <w:pPr>
+              <w:rPr>
+                <w:sz w:val="18"/>
+                <w:szCs w:val="18"/>
+              </w:rPr>
+            </w:pPr>
+            <w:r>
+              <w:rPr>
+                <w:sz w:val="18"/>
+                <w:szCs w:val="18"/>
+              </w:rPr>
+              <w:t>import org.springframework.security.config.annotation.web.reactive.EnableWebFluxSecurity;</w:t>
+            </w:r>
+          </w:p>
+          <w:p>
+            <w:pPr>
+              <w:rPr>
+                <w:sz w:val="18"/>
+                <w:szCs w:val="18"/>
+              </w:rPr>
+            </w:pPr>
+            <w:r>
+              <w:rPr>
+                <w:sz w:val="18"/>
+                <w:szCs w:val="18"/>
+              </w:rPr>
+              <w:t>import org.springframework.security.config.web.server.ServerHttpSecurity;</w:t>
+            </w:r>
+          </w:p>
+          <w:p>
+            <w:pPr>
+              <w:rPr>
+                <w:sz w:val="18"/>
+                <w:szCs w:val="18"/>
+              </w:rPr>
+            </w:pPr>
+            <w:r>
+              <w:rPr>
+                <w:sz w:val="18"/>
+                <w:szCs w:val="18"/>
+              </w:rPr>
+              <w:t>import org.springframework.security.web.server.SecurityWebFilterChain;</w:t>
+            </w:r>
+          </w:p>
+          <w:p>
+            <w:pPr>
+              <w:rPr>
+                <w:sz w:val="18"/>
+                <w:szCs w:val="18"/>
+              </w:rPr>
+            </w:pPr>
+          </w:p>
+          <w:p>
+            <w:pPr>
+              <w:rPr>
+                <w:sz w:val="18"/>
+                <w:szCs w:val="18"/>
+              </w:rPr>
+            </w:pPr>
+            <w:r>
+              <w:rPr>
+                <w:sz w:val="18"/>
+                <w:szCs w:val="18"/>
+              </w:rPr>
+              <w:t>@Configuration</w:t>
+            </w:r>
+          </w:p>
+          <w:p>
+            <w:pPr>
+              <w:rPr>
+                <w:sz w:val="18"/>
+                <w:szCs w:val="18"/>
+              </w:rPr>
+            </w:pPr>
+            <w:r>
+              <w:rPr>
+                <w:sz w:val="18"/>
+                <w:szCs w:val="18"/>
+              </w:rPr>
+              <w:t>@EnableWebFluxSecurity</w:t>
+            </w:r>
+          </w:p>
+          <w:p>
+            <w:pPr>
+              <w:rPr>
+                <w:sz w:val="18"/>
+                <w:szCs w:val="18"/>
+              </w:rPr>
+            </w:pPr>
+            <w:r>
+              <w:rPr>
+                <w:sz w:val="18"/>
+                <w:szCs w:val="18"/>
+              </w:rPr>
+              <w:t>public class SecurityConfig {</w:t>
+            </w:r>
+          </w:p>
+          <w:p>
+            <w:pPr>
+              <w:rPr>
+                <w:sz w:val="18"/>
+                <w:szCs w:val="18"/>
+              </w:rPr>
+            </w:pPr>
+          </w:p>
+          <w:p>
+            <w:pPr>
+              <w:rPr>
+                <w:sz w:val="18"/>
+                <w:szCs w:val="18"/>
+              </w:rPr>
+            </w:pPr>
+            <w:r>
+              <w:rPr>
+                <w:sz w:val="18"/>
+                <w:szCs w:val="18"/>
+              </w:rPr>
+              <w:t xml:space="preserve">    @Bean</w:t>
+            </w:r>
+          </w:p>
+          <w:p>
+            <w:pPr>
+              <w:rPr>
+                <w:sz w:val="18"/>
+                <w:szCs w:val="18"/>
+              </w:rPr>
+            </w:pPr>
+            <w:r>
+              <w:rPr>
+                <w:sz w:val="18"/>
+                <w:szCs w:val="18"/>
+              </w:rPr>
+              <w:t xml:space="preserve">    public SecurityWebFilterChain securityWebFilterChain(ServerHttpSecurity http) {</w:t>
+            </w:r>
+          </w:p>
+          <w:p>
+            <w:pPr>
+              <w:rPr>
+                <w:sz w:val="18"/>
+                <w:szCs w:val="18"/>
+              </w:rPr>
+            </w:pPr>
+            <w:r>
+              <w:rPr>
+                <w:sz w:val="18"/>
+                <w:szCs w:val="18"/>
+              </w:rPr>
+              <w:t xml:space="preserve">        http</w:t>
+            </w:r>
+          </w:p>
+          <w:p>
+            <w:pPr>
+              <w:rPr>
+                <w:sz w:val="18"/>
+                <w:szCs w:val="18"/>
+              </w:rPr>
+            </w:pPr>
+            <w:r>
+              <w:rPr>
+                <w:sz w:val="18"/>
+                <w:szCs w:val="18"/>
+              </w:rPr>
+              <w:t xml:space="preserve">            .csrf(ServerHttpSecurity.CsrfSpec::disable)  // Disable CSRF for APIs</w:t>
+            </w:r>
+          </w:p>
+          <w:p>
+            <w:pPr>
+              <w:rPr>
+                <w:sz w:val="18"/>
+                <w:szCs w:val="18"/>
+              </w:rPr>
+            </w:pPr>
+            <w:r>
+              <w:rPr>
+                <w:sz w:val="18"/>
+                <w:szCs w:val="18"/>
+              </w:rPr>
+              <w:t xml:space="preserve">            .authorizeExchange(exchanges -&gt; exchanges</w:t>
+            </w:r>
+          </w:p>
+          <w:p>
+            <w:pPr>
+              <w:rPr>
+                <w:sz w:val="18"/>
+                <w:szCs w:val="18"/>
+              </w:rPr>
+            </w:pPr>
+            <w:r>
+              <w:rPr>
+                <w:sz w:val="18"/>
+                <w:szCs w:val="18"/>
+              </w:rPr>
+              <w:t xml:space="preserve">                .pathMatchers("/customers/**", "/addresses/**").authenticated() // Secure microservices</w:t>
+            </w:r>
+          </w:p>
+          <w:p>
+            <w:pPr>
+              <w:rPr>
+                <w:sz w:val="18"/>
+                <w:szCs w:val="18"/>
+              </w:rPr>
+            </w:pPr>
+            <w:r>
+              <w:rPr>
+                <w:sz w:val="18"/>
+                <w:szCs w:val="18"/>
+              </w:rPr>
+              <w:t xml:space="preserve">                .anyExchange().permitAll() // Allow all other requests</w:t>
+            </w:r>
+          </w:p>
+          <w:p>
+            <w:pPr>
+              <w:rPr>
+                <w:sz w:val="18"/>
+                <w:szCs w:val="18"/>
+              </w:rPr>
+            </w:pPr>
+            <w:r>
+              <w:rPr>
+                <w:sz w:val="18"/>
+                <w:szCs w:val="18"/>
+              </w:rPr>
+              <w:t xml:space="preserve">            )</w:t>
+            </w:r>
+          </w:p>
+          <w:p>
+            <w:pPr>
+              <w:rPr>
+                <w:sz w:val="18"/>
+                <w:szCs w:val="18"/>
+              </w:rPr>
+            </w:pPr>
+            <w:r>
+              <w:rPr>
+                <w:sz w:val="18"/>
+                <w:szCs w:val="18"/>
+              </w:rPr>
+              <w:t xml:space="preserve">            .oauth2ResourceServer(oauth2 -&gt; oauth2.jwt()) // Enable JWT-based authentication</w:t>
+            </w:r>
+          </w:p>
+          <w:p>
+            <w:pPr>
+              <w:rPr>
+                <w:sz w:val="18"/>
+                <w:szCs w:val="18"/>
+              </w:rPr>
+            </w:pPr>
+            <w:r>
+              <w:rPr>
+                <w:sz w:val="18"/>
+                <w:szCs w:val="18"/>
+              </w:rPr>
+              <w:t xml:space="preserve">            .cors(cors -&gt; cors.configurationSource(request -&gt; {</w:t>
+            </w:r>
+          </w:p>
+          <w:p>
+            <w:pPr>
+              <w:rPr>
+                <w:sz w:val="18"/>
+                <w:szCs w:val="18"/>
+              </w:rPr>
+            </w:pPr>
+            <w:r>
+              <w:rPr>
+                <w:sz w:val="18"/>
+                <w:szCs w:val="18"/>
+              </w:rPr>
+              <w:t xml:space="preserve">                org.springframework.web.cors.CorsConfiguration config = new org.springframework.web.cors.CorsConfiguration();</w:t>
+            </w:r>
+          </w:p>
+          <w:p>
+            <w:pPr>
+              <w:rPr>
+                <w:sz w:val="18"/>
+                <w:szCs w:val="18"/>
+              </w:rPr>
+            </w:pPr>
+            <w:r>
+              <w:rPr>
+                <w:sz w:val="18"/>
+                <w:szCs w:val="18"/>
+              </w:rPr>
+              <w:t xml:space="preserve">                config.addAllowedOrigin("*"); // Allow all origins</w:t>
+            </w:r>
+          </w:p>
+          <w:p>
+            <w:pPr>
+              <w:rPr>
+                <w:sz w:val="18"/>
+                <w:szCs w:val="18"/>
+              </w:rPr>
+            </w:pPr>
+            <w:r>
+              <w:rPr>
+                <w:sz w:val="18"/>
+                <w:szCs w:val="18"/>
+              </w:rPr>
+              <w:t xml:space="preserve">                config.addAllowedMethod("*"); // Allow all HTTP methods</w:t>
+            </w:r>
+          </w:p>
+          <w:p>
+            <w:pPr>
+              <w:rPr>
+                <w:sz w:val="18"/>
+                <w:szCs w:val="18"/>
+              </w:rPr>
+            </w:pPr>
+            <w:r>
+              <w:rPr>
+                <w:sz w:val="18"/>
+                <w:szCs w:val="18"/>
+              </w:rPr>
+              <w:t xml:space="preserve">                config.addAllowedHeader("*"); // Allow all headers</w:t>
+            </w:r>
+          </w:p>
+          <w:p>
+            <w:pPr>
+              <w:rPr>
+                <w:sz w:val="18"/>
+                <w:szCs w:val="18"/>
+              </w:rPr>
+            </w:pPr>
+            <w:r>
+              <w:rPr>
+                <w:sz w:val="18"/>
+                <w:szCs w:val="18"/>
+              </w:rPr>
+              <w:t xml:space="preserve">                config.addExposedHeader("Authorization"); // Expose Authorization header</w:t>
+            </w:r>
+          </w:p>
+          <w:p>
+            <w:pPr>
+              <w:rPr>
+                <w:sz w:val="18"/>
+                <w:szCs w:val="18"/>
+              </w:rPr>
+            </w:pPr>
+            <w:r>
+              <w:rPr>
+                <w:sz w:val="18"/>
+                <w:szCs w:val="18"/>
+              </w:rPr>
+              <w:t xml:space="preserve">                return config;</w:t>
+            </w:r>
+          </w:p>
+          <w:p>
+            <w:pPr>
+              <w:rPr>
+                <w:sz w:val="18"/>
+                <w:szCs w:val="18"/>
+              </w:rPr>
+            </w:pPr>
+            <w:r>
+              <w:rPr>
+                <w:sz w:val="18"/>
+                <w:szCs w:val="18"/>
+              </w:rPr>
+              <w:t xml:space="preserve">            }));</w:t>
+            </w:r>
+          </w:p>
+          <w:p>
+            <w:pPr>
+              <w:rPr>
+                <w:sz w:val="18"/>
+                <w:szCs w:val="18"/>
+              </w:rPr>
+            </w:pPr>
+          </w:p>
+          <w:p>
+            <w:pPr>
+              <w:rPr>
+                <w:sz w:val="18"/>
+                <w:szCs w:val="18"/>
+              </w:rPr>
+            </w:pPr>
+            <w:r>
+              <w:rPr>
+                <w:sz w:val="18"/>
+                <w:szCs w:val="18"/>
+              </w:rPr>
+              <w:t xml:space="preserve">        return http.build();</w:t>
+            </w:r>
+          </w:p>
+          <w:p>
+            <w:pPr>
+              <w:rPr>
+                <w:sz w:val="18"/>
+                <w:szCs w:val="18"/>
+              </w:rPr>
+            </w:pPr>
+            <w:r>
+              <w:rPr>
+                <w:sz w:val="18"/>
+                <w:szCs w:val="18"/>
+              </w:rPr>
+              <w:t xml:space="preserve">    }</w:t>
+            </w:r>
+          </w:p>
+          <w:p>
+            <w:pPr>
+              <w:rPr>
+                <w:sz w:val="18"/>
+                <w:szCs w:val="18"/>
+              </w:rPr>
+            </w:pPr>
+            <w:r>
+              <w:rPr>
+                <w:sz w:val="18"/>
+                <w:szCs w:val="18"/>
+              </w:rPr>
+              <w:t>}</w:t>
+            </w:r>
+          </w:p>
+        </w:tc>
+      </w:tr>
+    </w:tbl>
     <w:p>
       <w:pPr>
         <w:pStyle w:val="Heading1"/>
@@ -1128,13 +1169,7 @@
         <w:pStyle w:val="Heading2"/>
       </w:pPr>
       <w:r>
-        <w:t xml:space="preserve">2.1.Creating a </w:t>
-      </w:r>
-      <w:r>
-        <w:t>Realm</w:t>
-      </w:r>
-      <w:r>
-        <w:t>:</w:t>
+        <w:t>2.1.Creating a Realm:</w:t>
       </w:r>
     </w:p>
     <w:p>
@@ -1165,6 +1200,7 @@
         </w:numPr>
       </w:pPr>
       <w:r>
+        <w:lastRenderedPageBreak/>
         <w:t xml:space="preserve">On the left menu, go to </w:t>
       </w:r>
       <w:r>
@@ -1211,7 +1247,6 @@
           <w:b/>
           <w:bCs/>
         </w:rPr>
-        <w:lastRenderedPageBreak/>
         <w:t>Enter the realm name</w:t>
       </w:r>
       <w:r>
@@ -1294,7 +1329,7 @@
                     <pic:cNvPicPr/>
                   </pic:nvPicPr>
                   <pic:blipFill>
-                    <a:blip r:embed="rId5"/>
+                    <a:blip r:embed="rId7"/>
                     <a:stretch>
                       <a:fillRect/>
                     </a:stretch>
@@ -1336,7 +1371,7 @@
                     <pic:cNvPicPr/>
                   </pic:nvPicPr>
                   <pic:blipFill>
-                    <a:blip r:embed="rId6"/>
+                    <a:blip r:embed="rId8"/>
                     <a:stretch>
                       <a:fillRect/>
                     </a:stretch>
@@ -1378,7 +1413,7 @@
                     <pic:cNvPicPr/>
                   </pic:nvPicPr>
                   <pic:blipFill>
-                    <a:blip r:embed="rId7"/>
+                    <a:blip r:embed="rId9"/>
                     <a:stretch>
                       <a:fillRect/>
                     </a:stretch>
@@ -1457,6 +1492,7 @@
         </w:numPr>
       </w:pPr>
       <w:r>
+        <w:lastRenderedPageBreak/>
         <w:t xml:space="preserve">Set </w:t>
       </w:r>
       <w:r>
@@ -1502,7 +1538,6 @@
         <w:pStyle w:val="Heading2"/>
       </w:pPr>
       <w:r>
-        <w:lastRenderedPageBreak/>
         <w:t>2.</w:t>
       </w:r>
       <w:r>
@@ -1621,10 +1656,7 @@
         <w:sym w:font="Wingdings" w:char="F0E8"/>
       </w:r>
       <w:r>
-        <w:t>Credentials</w:t>
-      </w:r>
-      <w:r>
-        <w:t>)</w:t>
+        <w:t>Credentials)</w:t>
       </w:r>
     </w:p>
     <w:p>
@@ -1834,7 +1866,7 @@
                     <pic:cNvPicPr/>
                   </pic:nvPicPr>
                   <pic:blipFill>
-                    <a:blip r:embed="rId8"/>
+                    <a:blip r:embed="rId10"/>
                     <a:stretch>
                       <a:fillRect/>
                     </a:stretch>
@@ -1948,11 +1980,10 @@
         <w:rPr>
           <w:noProof/>
         </w:rPr>
-        <w:lastRenderedPageBreak/>
         <w:drawing>
-          <wp:inline distT="0" distB="0" distL="0" distR="0" wp14:anchorId="18D9D917" wp14:editId="0D592A17">
-            <wp:extent cx="3738067" cy="2057235"/>
-            <wp:effectExtent l="0" t="0" r="0" b="635"/>
+          <wp:inline distT="0" distB="0" distL="0" distR="0" wp14:anchorId="18D9D917" wp14:editId="005ED867">
+            <wp:extent cx="2450592" cy="1348677"/>
+            <wp:effectExtent l="0" t="0" r="6985" b="4445"/>
             <wp:docPr id="1294696607" name="Picture 1" descr="A screenshot of a computer&#10;&#10;Description automatically generated"/>
             <wp:cNvGraphicFramePr>
               <a:graphicFrameLocks xmlns:a="http://schemas.openxmlformats.org/drawingml/2006/main" noChangeAspect="1"/>
@@ -1965,7 +1996,7 @@
                     <pic:cNvPicPr/>
                   </pic:nvPicPr>
                   <pic:blipFill>
-                    <a:blip r:embed="rId9"/>
+                    <a:blip r:embed="rId11"/>
                     <a:stretch>
                       <a:fillRect/>
                     </a:stretch>
@@ -1973,7 +2004,7 @@
                   <pic:spPr>
                     <a:xfrm>
                       <a:off x="0" y="0"/>
-                      <a:ext cx="3743287" cy="2060108"/>
+                      <a:ext cx="2459403" cy="1353526"/>
                     </a:xfrm>
                     <a:prstGeom prst="rect">
                       <a:avLst/>
@@ -2096,11 +2127,1002 @@
         <w:t xml:space="preserve"> Provides the public key for token validation.</w:t>
       </w:r>
     </w:p>
-    <w:p>
-      <w:r>
-        <w:t xml:space="preserve">4.Getting a </w:t>
-      </w:r>
-    </w:p>
+    <w:tbl>
+      <w:tblPr>
+        <w:tblStyle w:val="TableGrid"/>
+        <w:tblW w:w="0" w:type="auto"/>
+        <w:tblLook w:val="04A0" w:firstRow="1" w:lastRow="0" w:firstColumn="1" w:lastColumn="0" w:noHBand="0" w:noVBand="1"/>
+      </w:tblPr>
+      <w:tblGrid>
+        <w:gridCol w:w="9062"/>
+      </w:tblGrid>
+      <w:tr>
+        <w:tc>
+          <w:tcPr>
+            <w:tcW w:w="9062" w:type="dxa"/>
+          </w:tcPr>
+          <w:p>
+            <w:r>
+              <w:rPr>
+                <w:highlight w:val="red"/>
+              </w:rPr>
+              <w:t xml:space="preserve">NOTE: </w:t>
+            </w:r>
+            <w:r>
+              <w:rPr>
+                <w:highlight w:val="red"/>
+              </w:rPr>
+              <w:t xml:space="preserve">** Related parameters are </w:t>
+            </w:r>
+            <w:r>
+              <w:rPr>
+                <w:highlight w:val="red"/>
+              </w:rPr>
+              <w:t>stored as environment variables</w:t>
+            </w:r>
+            <w:r>
+              <w:rPr>
+                <w:highlight w:val="red"/>
+              </w:rPr>
+              <w:t xml:space="preserve"> due to security vulnerabilities. There should be no sensitive data hardcoded. Check </w:t>
+            </w:r>
+            <w:hyperlink r:id="rId12" w:history="1">
+              <w:r>
+                <w:rPr>
+                  <w:rStyle w:val="Hyperlink"/>
+                  <w:highlight w:val="red"/>
+                </w:rPr>
+                <w:t>SecurityInCWSMUP document</w:t>
+              </w:r>
+            </w:hyperlink>
+            <w:r>
+              <w:rPr>
+                <w:highlight w:val="red"/>
+              </w:rPr>
+              <w:t>.</w:t>
+            </w:r>
+          </w:p>
+        </w:tc>
+      </w:tr>
+    </w:tbl>
+    <w:p>
+      <w:pPr>
+        <w:pStyle w:val="Heading1"/>
+      </w:pPr>
+      <w:r>
+        <w:t>4.Refresh Token Mechanism:</w:t>
+      </w:r>
+    </w:p>
+    <w:p>
+      <w:r>
+        <w:t>To automate token refresh in the project, the authentication process should be needed to modify in a secure and scalable way.</w:t>
+      </w:r>
+    </w:p>
+    <w:p>
+      <w:pPr>
+        <w:pStyle w:val="Heading2"/>
+      </w:pPr>
+      <w:r>
+        <w:t>4.1.Overview:</w:t>
+      </w:r>
+    </w:p>
+    <w:p>
+      <w:r>
+        <w:rPr>
+          <w:b/>
+          <w:bCs/>
+        </w:rPr>
+        <w:t xml:space="preserve">Affected Microservices: </w:t>
+      </w:r>
+      <w:r>
+        <w:t>customer-service, address-service</w:t>
+      </w:r>
+      <w:r>
+        <w:t>, api-gateway</w:t>
+      </w:r>
+      <w:r>
+        <w:t>, logging-service(later)</w:t>
+      </w:r>
+    </w:p>
+    <w:p>
+      <w:r>
+        <w:t>Changes will be made in:</w:t>
+      </w:r>
+    </w:p>
+    <w:p>
+      <w:pPr>
+        <w:pStyle w:val="ListParagraph"/>
+        <w:numPr>
+          <w:ilvl w:val="0"/>
+          <w:numId w:val="8"/>
+        </w:numPr>
+      </w:pPr>
+      <w:r>
+        <w:rPr>
+          <w:b/>
+          <w:bCs/>
+        </w:rPr>
+        <w:t xml:space="preserve">SecurityConfig: </w:t>
+      </w:r>
+      <w:r>
+        <w:t>for token validation</w:t>
+      </w:r>
+    </w:p>
+    <w:p>
+      <w:pPr>
+        <w:pStyle w:val="ListParagraph"/>
+        <w:numPr>
+          <w:ilvl w:val="0"/>
+          <w:numId w:val="8"/>
+        </w:numPr>
+      </w:pPr>
+      <w:r>
+        <w:rPr>
+          <w:b/>
+          <w:bCs/>
+        </w:rPr>
+        <w:t>JwtAuthFilter:</w:t>
+      </w:r>
+      <w:r>
+        <w:t xml:space="preserve"> for intercepting expired tokens</w:t>
+      </w:r>
+    </w:p>
+    <w:p>
+      <w:pPr>
+        <w:pStyle w:val="ListParagraph"/>
+        <w:numPr>
+          <w:ilvl w:val="0"/>
+          <w:numId w:val="8"/>
+        </w:numPr>
+      </w:pPr>
+      <w:r>
+        <w:rPr>
+          <w:b/>
+          <w:bCs/>
+        </w:rPr>
+        <w:t>AuthService:</w:t>
+      </w:r>
+      <w:r>
+        <w:t xml:space="preserve"> for refreshing tokens</w:t>
+      </w:r>
+    </w:p>
+    <w:p>
+      <w:pPr>
+        <w:pStyle w:val="ListParagraph"/>
+        <w:numPr>
+          <w:ilvl w:val="0"/>
+          <w:numId w:val="8"/>
+        </w:numPr>
+      </w:pPr>
+      <w:r>
+        <w:rPr>
+          <w:b/>
+          <w:bCs/>
+        </w:rPr>
+        <w:t xml:space="preserve">RestTemplate/WebClient </w:t>
+      </w:r>
+      <w:r>
+        <w:rPr>
+          <w:b/>
+          <w:bCs/>
+        </w:rPr>
+        <w:t>C</w:t>
+      </w:r>
+      <w:r>
+        <w:rPr>
+          <w:b/>
+          <w:bCs/>
+        </w:rPr>
+        <w:t>onfiguration:</w:t>
+      </w:r>
+      <w:r>
+        <w:t xml:space="preserve"> for secure API calls.</w:t>
+      </w:r>
+    </w:p>
+    <w:p>
+      <w:pPr>
+        <w:pStyle w:val="Heading2"/>
+      </w:pPr>
+      <w:r>
+        <w:t>4.2.Storing Sensitive Data (Client Credentials):</w:t>
+      </w:r>
+    </w:p>
+    <w:p>
+      <w:r>
+        <w:t xml:space="preserve">Since all related parameters were hardcoded before, it’s better to store them as environment variables. This step is finished. </w:t>
+      </w:r>
+    </w:p>
+    <w:tbl>
+      <w:tblPr>
+        <w:tblStyle w:val="TableGrid"/>
+        <w:tblW w:w="0" w:type="auto"/>
+        <w:tblLook w:val="04A0" w:firstRow="1" w:lastRow="0" w:firstColumn="1" w:lastColumn="0" w:noHBand="0" w:noVBand="1"/>
+      </w:tblPr>
+      <w:tblGrid>
+        <w:gridCol w:w="9062"/>
+      </w:tblGrid>
+      <w:tr>
+        <w:tc>
+          <w:tcPr>
+            <w:tcW w:w="9062" w:type="dxa"/>
+          </w:tcPr>
+          <w:p>
+            <w:r>
+              <w:rPr>
+                <w:highlight w:val="red"/>
+              </w:rPr>
+              <w:lastRenderedPageBreak/>
+              <w:t xml:space="preserve">NOTE: ** Related parameters are </w:t>
+            </w:r>
+            <w:r>
+              <w:rPr>
+                <w:highlight w:val="red"/>
+              </w:rPr>
+              <w:t>stored as environment variables</w:t>
+            </w:r>
+            <w:r>
+              <w:rPr>
+                <w:highlight w:val="red"/>
+              </w:rPr>
+              <w:t xml:space="preserve"> due to security vulnerabilities. There should be no sensitive data hardcoded. Check </w:t>
+            </w:r>
+            <w:hyperlink r:id="rId13" w:history="1">
+              <w:r>
+                <w:rPr>
+                  <w:rStyle w:val="Hyperlink"/>
+                  <w:highlight w:val="red"/>
+                </w:rPr>
+                <w:t>SecurityInCWSMUP document</w:t>
+              </w:r>
+            </w:hyperlink>
+            <w:r>
+              <w:rPr>
+                <w:highlight w:val="red"/>
+              </w:rPr>
+              <w:t>.</w:t>
+            </w:r>
+          </w:p>
+        </w:tc>
+      </w:tr>
+    </w:tbl>
+    <w:p/>
+    <w:p>
+      <w:pPr>
+        <w:pStyle w:val="Heading2"/>
+      </w:pPr>
+      <w:r>
+        <w:t>4.3.Adding a Customer JWT Filter (JwtAuthFilter):</w:t>
+      </w:r>
+    </w:p>
+    <w:p>
+      <w:r>
+        <w:t>JwtAuthFilter is a filter to intercepts requests, check token validity, and refresh it automatically if expired.</w:t>
+      </w:r>
+      <w:r>
+        <w:t xml:space="preserve"> In JwtAuthFilter class, it extract</w:t>
+      </w:r>
+      <w:r>
+        <w:t>s</w:t>
+      </w:r>
+      <w:r>
+        <w:t xml:space="preserve"> the JWT token from request headers (“</w:t>
+      </w:r>
+      <w:r>
+        <w:rPr>
+          <w:i/>
+          <w:iCs/>
+          <w:sz w:val="18"/>
+          <w:szCs w:val="18"/>
+        </w:rPr>
+        <w:t>String token = request.getHeader(HttpHeaders.</w:t>
+      </w:r>
+      <w:r>
+        <w:rPr>
+          <w:b/>
+          <w:bCs/>
+          <w:i/>
+          <w:iCs/>
+          <w:sz w:val="18"/>
+          <w:szCs w:val="18"/>
+        </w:rPr>
+        <w:t>AUTHORIZATION</w:t>
+      </w:r>
+      <w:r>
+        <w:rPr>
+          <w:i/>
+          <w:iCs/>
+          <w:sz w:val="18"/>
+          <w:szCs w:val="18"/>
+        </w:rPr>
+        <w:t>);</w:t>
+      </w:r>
+      <w:r>
+        <w:t>”)</w:t>
+      </w:r>
+      <w:r>
+        <w:t>. Later it checks if access_token is expired (“</w:t>
+      </w:r>
+      <w:r>
+        <w:rPr>
+          <w:b/>
+          <w:bCs/>
+          <w:i/>
+          <w:iCs/>
+          <w:sz w:val="18"/>
+          <w:szCs w:val="18"/>
+        </w:rPr>
+        <w:t xml:space="preserve">if </w:t>
+      </w:r>
+      <w:r>
+        <w:rPr>
+          <w:i/>
+          <w:iCs/>
+          <w:sz w:val="18"/>
+          <w:szCs w:val="18"/>
+        </w:rPr>
+        <w:t>(</w:t>
+      </w:r>
+      <w:r>
+        <w:rPr>
+          <w:b/>
+          <w:bCs/>
+          <w:i/>
+          <w:iCs/>
+          <w:sz w:val="18"/>
+          <w:szCs w:val="18"/>
+        </w:rPr>
+        <w:t>authService</w:t>
+      </w:r>
+      <w:r>
+        <w:rPr>
+          <w:i/>
+          <w:iCs/>
+          <w:sz w:val="18"/>
+          <w:szCs w:val="18"/>
+        </w:rPr>
+        <w:t>.isTokenExpired(token)) {</w:t>
+      </w:r>
+      <w:r>
+        <w:rPr>
+          <w:i/>
+          <w:iCs/>
+          <w:sz w:val="18"/>
+          <w:szCs w:val="18"/>
+        </w:rPr>
+        <w:t>...}</w:t>
+      </w:r>
+      <w:r>
+        <w:t xml:space="preserve">”). </w:t>
+      </w:r>
+    </w:p>
+    <w:p>
+      <w:r>
+        <w:t>If it expired</w:t>
+      </w:r>
+      <w:r>
+        <w:t>, it uses refresh_token to get a new access_token. Later, it updates request headers automatically. And</w:t>
+      </w:r>
+      <w:r>
+        <w:t>:</w:t>
+      </w:r>
+    </w:p>
+    <w:tbl>
+      <w:tblPr>
+        <w:tblStyle w:val="TableGrid"/>
+        <w:tblW w:w="0" w:type="auto"/>
+        <w:tblLook w:val="04A0" w:firstRow="1" w:lastRow="0" w:firstColumn="1" w:lastColumn="0" w:noHBand="0" w:noVBand="1"/>
+      </w:tblPr>
+      <w:tblGrid>
+        <w:gridCol w:w="9062"/>
+      </w:tblGrid>
+      <w:tr>
+        <w:tc>
+          <w:tcPr>
+            <w:tcW w:w="9062" w:type="dxa"/>
+          </w:tcPr>
+          <w:p>
+            <w:pPr>
+              <w:rPr>
+                <w:sz w:val="18"/>
+                <w:szCs w:val="18"/>
+              </w:rPr>
+            </w:pPr>
+            <w:r>
+              <w:rPr>
+                <w:b/>
+                <w:bCs/>
+                <w:sz w:val="18"/>
+                <w:szCs w:val="18"/>
+              </w:rPr>
+              <w:t xml:space="preserve">if </w:t>
+            </w:r>
+            <w:r>
+              <w:rPr>
+                <w:sz w:val="18"/>
+                <w:szCs w:val="18"/>
+              </w:rPr>
+              <w:t>(</w:t>
+            </w:r>
+            <w:r>
+              <w:rPr>
+                <w:b/>
+                <w:bCs/>
+                <w:sz w:val="18"/>
+                <w:szCs w:val="18"/>
+              </w:rPr>
+              <w:t>authService</w:t>
+            </w:r>
+            <w:r>
+              <w:rPr>
+                <w:sz w:val="18"/>
+                <w:szCs w:val="18"/>
+              </w:rPr>
+              <w:t>.isTokenExpired(token)) {</w:t>
+            </w:r>
+            <w:r>
+              <w:rPr>
+                <w:sz w:val="18"/>
+                <w:szCs w:val="18"/>
+              </w:rPr>
+              <w:br/>
+              <w:t xml:space="preserve">    String refreshToken = </w:t>
+            </w:r>
+            <w:r>
+              <w:rPr>
+                <w:b/>
+                <w:bCs/>
+                <w:sz w:val="18"/>
+                <w:szCs w:val="18"/>
+              </w:rPr>
+              <w:t>authService</w:t>
+            </w:r>
+            <w:r>
+              <w:rPr>
+                <w:sz w:val="18"/>
+                <w:szCs w:val="18"/>
+              </w:rPr>
+              <w:t>.getRefreshToken();</w:t>
+            </w:r>
+            <w:r>
+              <w:rPr>
+                <w:i/>
+                <w:iCs/>
+                <w:sz w:val="18"/>
+                <w:szCs w:val="18"/>
+              </w:rPr>
+              <w:br/>
+              <w:t xml:space="preserve">    </w:t>
+            </w:r>
+            <w:r>
+              <w:rPr>
+                <w:b/>
+                <w:bCs/>
+                <w:sz w:val="18"/>
+                <w:szCs w:val="18"/>
+              </w:rPr>
+              <w:t xml:space="preserve">if </w:t>
+            </w:r>
+            <w:r>
+              <w:rPr>
+                <w:sz w:val="18"/>
+                <w:szCs w:val="18"/>
+              </w:rPr>
+              <w:t xml:space="preserve">(refreshToken != </w:t>
+            </w:r>
+            <w:r>
+              <w:rPr>
+                <w:b/>
+                <w:bCs/>
+                <w:sz w:val="18"/>
+                <w:szCs w:val="18"/>
+              </w:rPr>
+              <w:t>null</w:t>
+            </w:r>
+            <w:r>
+              <w:rPr>
+                <w:sz w:val="18"/>
+                <w:szCs w:val="18"/>
+              </w:rPr>
+              <w:t>) {</w:t>
+            </w:r>
+            <w:r>
+              <w:rPr>
+                <w:sz w:val="18"/>
+                <w:szCs w:val="18"/>
+              </w:rPr>
+              <w:br/>
+              <w:t xml:space="preserve">        String newAccessToken = </w:t>
+            </w:r>
+            <w:r>
+              <w:rPr>
+                <w:b/>
+                <w:bCs/>
+                <w:sz w:val="18"/>
+                <w:szCs w:val="18"/>
+              </w:rPr>
+              <w:t>authService</w:t>
+            </w:r>
+            <w:r>
+              <w:rPr>
+                <w:sz w:val="18"/>
+                <w:szCs w:val="18"/>
+              </w:rPr>
+              <w:t>.refreshAccessToken(refreshToken);</w:t>
+            </w:r>
+            <w:r>
+              <w:rPr>
+                <w:sz w:val="18"/>
+                <w:szCs w:val="18"/>
+              </w:rPr>
+              <w:br/>
+              <w:t xml:space="preserve">        </w:t>
+            </w:r>
+            <w:r>
+              <w:rPr>
+                <w:b/>
+                <w:bCs/>
+                <w:sz w:val="18"/>
+                <w:szCs w:val="18"/>
+              </w:rPr>
+              <w:t xml:space="preserve">if </w:t>
+            </w:r>
+            <w:r>
+              <w:rPr>
+                <w:sz w:val="18"/>
+                <w:szCs w:val="18"/>
+              </w:rPr>
+              <w:t xml:space="preserve">(newAccessToken != </w:t>
+            </w:r>
+            <w:r>
+              <w:rPr>
+                <w:b/>
+                <w:bCs/>
+                <w:sz w:val="18"/>
+                <w:szCs w:val="18"/>
+              </w:rPr>
+              <w:t>null</w:t>
+            </w:r>
+            <w:r>
+              <w:rPr>
+                <w:sz w:val="18"/>
+                <w:szCs w:val="18"/>
+              </w:rPr>
+              <w:t>) {</w:t>
+            </w:r>
+            <w:r>
+              <w:rPr>
+                <w:sz w:val="18"/>
+                <w:szCs w:val="18"/>
+              </w:rPr>
+              <w:br/>
+              <w:t xml:space="preserve">            response.setHeader(HttpHeaders.</w:t>
+            </w:r>
+            <w:r>
+              <w:rPr>
+                <w:b/>
+                <w:bCs/>
+                <w:i/>
+                <w:iCs/>
+                <w:sz w:val="18"/>
+                <w:szCs w:val="18"/>
+              </w:rPr>
+              <w:t>AUTHORIZATION</w:t>
+            </w:r>
+            <w:r>
+              <w:rPr>
+                <w:sz w:val="18"/>
+                <w:szCs w:val="18"/>
+              </w:rPr>
+              <w:t xml:space="preserve">, </w:t>
+            </w:r>
+            <w:r>
+              <w:rPr>
+                <w:b/>
+                <w:bCs/>
+                <w:sz w:val="18"/>
+                <w:szCs w:val="18"/>
+              </w:rPr>
+              <w:t xml:space="preserve">"Bearer " </w:t>
+            </w:r>
+            <w:r>
+              <w:rPr>
+                <w:sz w:val="18"/>
+                <w:szCs w:val="18"/>
+              </w:rPr>
+              <w:t>+ newAccessToken);</w:t>
+            </w:r>
+            <w:r>
+              <w:rPr>
+                <w:sz w:val="18"/>
+                <w:szCs w:val="18"/>
+              </w:rPr>
+              <w:br/>
+              <w:t xml:space="preserve">            token = newAccessToken; </w:t>
+            </w:r>
+            <w:r>
+              <w:rPr>
+                <w:i/>
+                <w:iCs/>
+                <w:sz w:val="18"/>
+                <w:szCs w:val="18"/>
+              </w:rPr>
+              <w:br/>
+              <w:t xml:space="preserve">        </w:t>
+            </w:r>
+            <w:r>
+              <w:rPr>
+                <w:sz w:val="18"/>
+                <w:szCs w:val="18"/>
+              </w:rPr>
+              <w:t>}</w:t>
+            </w:r>
+            <w:r>
+              <w:rPr>
+                <w:sz w:val="18"/>
+                <w:szCs w:val="18"/>
+              </w:rPr>
+              <w:br/>
+              <w:t xml:space="preserve">    }</w:t>
+            </w:r>
+            <w:r>
+              <w:rPr>
+                <w:sz w:val="18"/>
+                <w:szCs w:val="18"/>
+              </w:rPr>
+              <w:br/>
+              <w:t>}</w:t>
+            </w:r>
+          </w:p>
+        </w:tc>
+      </w:tr>
+    </w:tbl>
+    <w:p>
+      <w:r>
+        <w:t>F</w:t>
+      </w:r>
+      <w:r>
+        <w:t>inally, it passes authentication details to Spring Security</w:t>
+      </w:r>
+      <w:r>
+        <w:t>:</w:t>
+      </w:r>
+    </w:p>
+    <w:tbl>
+      <w:tblPr>
+        <w:tblStyle w:val="TableGrid"/>
+        <w:tblW w:w="0" w:type="auto"/>
+        <w:tblLook w:val="04A0" w:firstRow="1" w:lastRow="0" w:firstColumn="1" w:lastColumn="0" w:noHBand="0" w:noVBand="1"/>
+      </w:tblPr>
+      <w:tblGrid>
+        <w:gridCol w:w="9062"/>
+      </w:tblGrid>
+      <w:tr>
+        <w:tc>
+          <w:tcPr>
+            <w:tcW w:w="9062" w:type="dxa"/>
+          </w:tcPr>
+          <w:p>
+            <w:pPr>
+              <w:rPr>
+                <w:sz w:val="18"/>
+                <w:szCs w:val="18"/>
+              </w:rPr>
+            </w:pPr>
+            <w:r>
+              <w:rPr>
+                <w:sz w:val="18"/>
+                <w:szCs w:val="18"/>
+              </w:rPr>
+              <w:t>SecurityContextHolder.</w:t>
+            </w:r>
+            <w:r>
+              <w:rPr>
+                <w:i/>
+                <w:iCs/>
+                <w:sz w:val="18"/>
+                <w:szCs w:val="18"/>
+              </w:rPr>
+              <w:t>getContext</w:t>
+            </w:r>
+            <w:r>
+              <w:rPr>
+                <w:sz w:val="18"/>
+                <w:szCs w:val="18"/>
+              </w:rPr>
+              <w:t>().setAuthentication(</w:t>
+            </w:r>
+            <w:r>
+              <w:rPr>
+                <w:b/>
+                <w:bCs/>
+                <w:sz w:val="18"/>
+                <w:szCs w:val="18"/>
+              </w:rPr>
+              <w:t>authService</w:t>
+            </w:r>
+            <w:r>
+              <w:rPr>
+                <w:sz w:val="18"/>
+                <w:szCs w:val="18"/>
+              </w:rPr>
+              <w:t>.getAuthentication(token));</w:t>
+            </w:r>
+            <w:r>
+              <w:rPr>
+                <w:sz w:val="18"/>
+                <w:szCs w:val="18"/>
+              </w:rPr>
+              <w:br/>
+              <w:t>filterChain.doFilter(request, response);</w:t>
+            </w:r>
+          </w:p>
+        </w:tc>
+      </w:tr>
+    </w:tbl>
+    <w:p>
+      <w:pPr>
+        <w:pStyle w:val="Heading2"/>
+      </w:pPr>
+      <w:r>
+        <w:t>4.</w:t>
+      </w:r>
+      <w:r>
+        <w:t>4</w:t>
+      </w:r>
+      <w:r>
+        <w:t xml:space="preserve">.Adding </w:t>
+      </w:r>
+      <w:r>
+        <w:t>AuthService to Handle Token Refreshing</w:t>
+      </w:r>
+      <w:r>
+        <w:t>:</w:t>
+      </w:r>
+    </w:p>
+    <w:p>
+      <w:r>
+        <w:t xml:space="preserve">AuthService </w:t>
+      </w:r>
+      <w:r>
+        <w:t xml:space="preserve">centralizes the token handling, and ensures a single source of truth of authentication. </w:t>
+      </w:r>
+    </w:p>
+    <w:p>
+      <w:pPr>
+        <w:pStyle w:val="Heading2"/>
+      </w:pPr>
+      <w:r>
+        <w:t>4.</w:t>
+      </w:r>
+      <w:r>
+        <w:t>5</w:t>
+      </w:r>
+      <w:r>
+        <w:t xml:space="preserve">.Adding </w:t>
+      </w:r>
+      <w:r>
+        <w:t>SecurityConfig</w:t>
+      </w:r>
+      <w:r>
+        <w:t>:</w:t>
+      </w:r>
+    </w:p>
+    <w:p>
+      <w:r>
+        <w:t>SecurityConfig intercepts every requests and applies JwtAuthFilter before authentication happens. It ensures role-based access control for admin routes. Automatically refreshes tokens when expired.</w:t>
+      </w:r>
+    </w:p>
+    <w:p>
+      <w:pPr>
+        <w:pStyle w:val="Heading2"/>
+      </w:pPr>
+      <w:r>
+        <w:t xml:space="preserve">4.6.Enchancments of </w:t>
+      </w:r>
+      <w:r>
+        <w:t>Implemented</w:t>
+      </w:r>
+      <w:r>
+        <w:t xml:space="preserve"> Refresh Token Mechanism:</w:t>
+      </w:r>
+    </w:p>
+    <w:tbl>
+      <w:tblPr>
+        <w:tblStyle w:val="GridTable4"/>
+        <w:tblW w:w="0" w:type="auto"/>
+        <w:tblLook w:val="04A0" w:firstRow="1" w:lastRow="0" w:firstColumn="1" w:lastColumn="0" w:noHBand="0" w:noVBand="1"/>
+      </w:tblPr>
+      <w:tblGrid>
+        <w:gridCol w:w="3964"/>
+        <w:gridCol w:w="5098"/>
+      </w:tblGrid>
+      <w:tr>
+        <w:trPr>
+          <w:cnfStyle w:val="100000000000" w:firstRow="1" w:lastRow="0" w:firstColumn="0" w:lastColumn="0" w:oddVBand="0" w:evenVBand="0" w:oddHBand="0" w:evenHBand="0" w:firstRowFirstColumn="0" w:firstRowLastColumn="0" w:lastRowFirstColumn="0" w:lastRowLastColumn="0"/>
+        </w:trPr>
+        <w:tc>
+          <w:tcPr>
+            <w:cnfStyle w:val="001000000000" w:firstRow="0" w:lastRow="0" w:firstColumn="1" w:lastColumn="0" w:oddVBand="0" w:evenVBand="0" w:oddHBand="0" w:evenHBand="0" w:firstRowFirstColumn="0" w:firstRowLastColumn="0" w:lastRowFirstColumn="0" w:lastRowLastColumn="0"/>
+            <w:tcW w:w="3964" w:type="dxa"/>
+          </w:tcPr>
+          <w:p>
+            <w:pPr>
+              <w:jc w:val="center"/>
+            </w:pPr>
+            <w:r>
+              <w:t xml:space="preserve">Security </w:t>
+            </w:r>
+            <w:r>
+              <w:t>Concern</w:t>
+            </w:r>
+          </w:p>
+        </w:tc>
+        <w:tc>
+          <w:tcPr>
+            <w:tcW w:w="5098" w:type="dxa"/>
+          </w:tcPr>
+          <w:p>
+            <w:pPr>
+              <w:jc w:val="center"/>
+              <w:cnfStyle w:val="100000000000" w:firstRow="1" w:lastRow="0" w:firstColumn="0" w:lastColumn="0" w:oddVBand="0" w:evenVBand="0" w:oddHBand="0" w:evenHBand="0" w:firstRowFirstColumn="0" w:firstRowLastColumn="0" w:lastRowFirstColumn="0" w:lastRowLastColumn="0"/>
+            </w:pPr>
+            <w:r>
+              <w:t>Solution</w:t>
+            </w:r>
+            <w:r>
+              <w:t xml:space="preserve"> Implemented</w:t>
+            </w:r>
+          </w:p>
+        </w:tc>
+      </w:tr>
+      <w:tr>
+        <w:trPr>
+          <w:cnfStyle w:val="000000100000" w:firstRow="0" w:lastRow="0" w:firstColumn="0" w:lastColumn="0" w:oddVBand="0" w:evenVBand="0" w:oddHBand="1" w:evenHBand="0" w:firstRowFirstColumn="0" w:firstRowLastColumn="0" w:lastRowFirstColumn="0" w:lastRowLastColumn="0"/>
+        </w:trPr>
+        <w:tc>
+          <w:tcPr>
+            <w:cnfStyle w:val="001000000000" w:firstRow="0" w:lastRow="0" w:firstColumn="1" w:lastColumn="0" w:oddVBand="0" w:evenVBand="0" w:oddHBand="0" w:evenHBand="0" w:firstRowFirstColumn="0" w:firstRowLastColumn="0" w:lastRowFirstColumn="0" w:lastRowLastColumn="0"/>
+            <w:tcW w:w="3964" w:type="dxa"/>
+          </w:tcPr>
+          <w:p>
+            <w:r>
+              <w:t>Hardcoded credentials</w:t>
+            </w:r>
+          </w:p>
+        </w:tc>
+        <w:tc>
+          <w:tcPr>
+            <w:tcW w:w="5098" w:type="dxa"/>
+          </w:tcPr>
+          <w:p>
+            <w:pPr>
+              <w:cnfStyle w:val="000000100000" w:firstRow="0" w:lastRow="0" w:firstColumn="0" w:lastColumn="0" w:oddVBand="0" w:evenVBand="0" w:oddHBand="1" w:evenHBand="0" w:firstRowFirstColumn="0" w:firstRowLastColumn="0" w:lastRowFirstColumn="0" w:lastRowLastColumn="0"/>
+            </w:pPr>
+            <w:r>
+              <w:t>Uses application.properties + environment variables</w:t>
+            </w:r>
+          </w:p>
+        </w:tc>
+      </w:tr>
+      <w:tr>
+        <w:tc>
+          <w:tcPr>
+            <w:cnfStyle w:val="001000000000" w:firstRow="0" w:lastRow="0" w:firstColumn="1" w:lastColumn="0" w:oddVBand="0" w:evenVBand="0" w:oddHBand="0" w:evenHBand="0" w:firstRowFirstColumn="0" w:firstRowLastColumn="0" w:lastRowFirstColumn="0" w:lastRowLastColumn="0"/>
+            <w:tcW w:w="3964" w:type="dxa"/>
+          </w:tcPr>
+          <w:p>
+            <w:r>
+              <w:t>Token leakage</w:t>
+            </w:r>
+          </w:p>
+        </w:tc>
+        <w:tc>
+          <w:tcPr>
+            <w:tcW w:w="5098" w:type="dxa"/>
+          </w:tcPr>
+          <w:p>
+            <w:pPr>
+              <w:cnfStyle w:val="000000000000" w:firstRow="0" w:lastRow="0" w:firstColumn="0" w:lastColumn="0" w:oddVBand="0" w:evenVBand="0" w:oddHBand="0" w:evenHBand="0" w:firstRowFirstColumn="0" w:firstRowLastColumn="0" w:lastRowFirstColumn="0" w:lastRowLastColumn="0"/>
+            </w:pPr>
+            <w:r>
+              <w:t>Stores refresh tokens securely, not in code</w:t>
+            </w:r>
+          </w:p>
+        </w:tc>
+      </w:tr>
+      <w:tr>
+        <w:trPr>
+          <w:cnfStyle w:val="000000100000" w:firstRow="0" w:lastRow="0" w:firstColumn="0" w:lastColumn="0" w:oddVBand="0" w:evenVBand="0" w:oddHBand="1" w:evenHBand="0" w:firstRowFirstColumn="0" w:firstRowLastColumn="0" w:lastRowFirstColumn="0" w:lastRowLastColumn="0"/>
+        </w:trPr>
+        <w:tc>
+          <w:tcPr>
+            <w:cnfStyle w:val="001000000000" w:firstRow="0" w:lastRow="0" w:firstColumn="1" w:lastColumn="0" w:oddVBand="0" w:evenVBand="0" w:oddHBand="0" w:evenHBand="0" w:firstRowFirstColumn="0" w:firstRowLastColumn="0" w:lastRowFirstColumn="0" w:lastRowLastColumn="0"/>
+            <w:tcW w:w="3964" w:type="dxa"/>
+          </w:tcPr>
+          <w:p>
+            <w:r>
+              <w:t>Refresh Token Theft Risk</w:t>
+            </w:r>
+          </w:p>
+        </w:tc>
+        <w:tc>
+          <w:tcPr>
+            <w:tcW w:w="5098" w:type="dxa"/>
+          </w:tcPr>
+          <w:p>
+            <w:pPr>
+              <w:cnfStyle w:val="000000100000" w:firstRow="0" w:lastRow="0" w:firstColumn="0" w:lastColumn="0" w:oddVBand="0" w:evenVBand="0" w:oddHBand="1" w:evenHBand="0" w:firstRowFirstColumn="0" w:firstRowLastColumn="0" w:lastRowFirstColumn="0" w:lastRowLastColumn="0"/>
+            </w:pPr>
+            <w:r>
+              <w:t xml:space="preserve">Only refreshes </w:t>
+            </w:r>
+            <w:r>
+              <w:rPr>
+                <w:b/>
+                <w:bCs/>
+              </w:rPr>
+              <w:t>if token is expired</w:t>
+            </w:r>
+          </w:p>
+        </w:tc>
+      </w:tr>
+      <w:tr>
+        <w:tc>
+          <w:tcPr>
+            <w:cnfStyle w:val="001000000000" w:firstRow="0" w:lastRow="0" w:firstColumn="1" w:lastColumn="0" w:oddVBand="0" w:evenVBand="0" w:oddHBand="0" w:evenHBand="0" w:firstRowFirstColumn="0" w:firstRowLastColumn="0" w:lastRowFirstColumn="0" w:lastRowLastColumn="0"/>
+            <w:tcW w:w="3964" w:type="dxa"/>
+          </w:tcPr>
+          <w:p>
+            <w:r>
+              <w:t>Unauthorized refresh attempts</w:t>
+            </w:r>
+          </w:p>
+        </w:tc>
+        <w:tc>
+          <w:tcPr>
+            <w:tcW w:w="5098" w:type="dxa"/>
+          </w:tcPr>
+          <w:p>
+            <w:pPr>
+              <w:cnfStyle w:val="000000000000" w:firstRow="0" w:lastRow="0" w:firstColumn="0" w:lastColumn="0" w:oddVBand="0" w:evenVBand="0" w:oddHBand="0" w:evenHBand="0" w:firstRowFirstColumn="0" w:firstRowLastColumn="0" w:lastRowFirstColumn="0" w:lastRowLastColumn="0"/>
+            </w:pPr>
+            <w:r>
+              <w:t>Use @PreAuthorize("hasRole('ADMIN')") for admin endpoints</w:t>
+            </w:r>
+          </w:p>
+        </w:tc>
+      </w:tr>
+      <w:tr>
+        <w:trPr>
+          <w:cnfStyle w:val="000000100000" w:firstRow="0" w:lastRow="0" w:firstColumn="0" w:lastColumn="0" w:oddVBand="0" w:evenVBand="0" w:oddHBand="1" w:evenHBand="0" w:firstRowFirstColumn="0" w:firstRowLastColumn="0" w:lastRowFirstColumn="0" w:lastRowLastColumn="0"/>
+        </w:trPr>
+        <w:tc>
+          <w:tcPr>
+            <w:cnfStyle w:val="001000000000" w:firstRow="0" w:lastRow="0" w:firstColumn="1" w:lastColumn="0" w:oddVBand="0" w:evenVBand="0" w:oddHBand="0" w:evenHBand="0" w:firstRowFirstColumn="0" w:firstRowLastColumn="0" w:lastRowFirstColumn="0" w:lastRowLastColumn="0"/>
+            <w:tcW w:w="3964" w:type="dxa"/>
+          </w:tcPr>
+          <w:p>
+            <w:r>
+              <w:t>Unnecessary API calls</w:t>
+            </w:r>
+          </w:p>
+        </w:tc>
+        <w:tc>
+          <w:tcPr>
+            <w:tcW w:w="5098" w:type="dxa"/>
+          </w:tcPr>
+          <w:p>
+            <w:pPr>
+              <w:cnfStyle w:val="000000100000" w:firstRow="0" w:lastRow="0" w:firstColumn="0" w:lastColumn="0" w:oddVBand="0" w:evenVBand="0" w:oddHBand="1" w:evenHBand="0" w:firstRowFirstColumn="0" w:firstRowLastColumn="0" w:lastRowFirstColumn="0" w:lastRowLastColumn="0"/>
+            </w:pPr>
+            <w:r>
+              <w:t>Prevents refresh if token is still valid</w:t>
+            </w:r>
+          </w:p>
+        </w:tc>
+      </w:tr>
+    </w:tbl>
+    <w:p/>
     <w:p/>
     <w:p/>
     <w:p/>
@@ -2118,6 +3140,127 @@
 <file path=word/numbering.xml><?xml version="1.0" encoding="utf-8"?>
 <w:numbering xmlns:wpc="http://schemas.microsoft.com/office/word/2010/wordprocessingCanvas" xmlns:cx="http://schemas.microsoft.com/office/drawing/2014/chartex" xmlns:cx1="http://schemas.microsoft.com/office/drawing/2015/9/8/chartex" xmlns:cx2="http://schemas.microsoft.com/office/drawing/2015/10/21/chartex" xmlns:cx3="http://schemas.microsoft.com/office/drawing/2016/5/9/chartex" xmlns:cx4="http://schemas.microsoft.com/office/drawing/2016/5/10/chartex" xmlns:cx5="http://schemas.microsoft.com/office/drawing/2016/5/11/chartex" xmlns:cx6="http://schemas.microsoft.com/office/drawing/2016/5/12/chartex" xmlns:cx7="http://schemas.microsoft.com/office/drawing/2016/5/13/chartex" xmlns:cx8="http://schemas.microsoft.com/office/drawing/2016/5/14/chartex" xmlns:mc="http://schemas.openxmlformats.org/markup-compatibility/2006" xmlns:aink="http://schemas.microsoft.com/office/drawing/2016/ink" xmlns:am3d="http://schemas.microsoft.com/office/drawing/2017/model3d" xmlns:o="urn:schemas-microsoft-com:office:office" xmlns:oel="http://schemas.microsoft.com/office/2019/extlst" xmlns:r="http://schemas.openxmlformats.org/officeDocument/2006/relationships" xmlns:m="http://schemas.openxmlformats.org/officeDocument/2006/math" xmlns:v="urn:schemas-microsoft-com:vml" xmlns:wp14="http://schemas.microsoft.com/office/word/2010/wordprocessingDrawing" xmlns:wp="http://schemas.openxmlformats.org/drawingml/2006/wordprocessingDrawing" xmlns:w10="urn:schemas-microsoft-com:office:word" xmlns:w="http://schemas.openxmlformats.org/wordprocessingml/2006/main" xmlns:w14="http://schemas.microsoft.com/office/word/2010/wordml" xmlns:w15="http://schemas.microsoft.com/office/word/2012/wordml" xmlns:w16cex="http://schemas.microsoft.com/office/word/2018/wordml/cex" xmlns:w16cid="http://schemas.microsoft.com/office/word/2016/wordml/cid" xmlns:w16="http://schemas.microsoft.com/office/word/2018/wordml" xmlns:w16du="http://schemas.microsoft.com/office/word/2023/wordml/word16du" xmlns:w16sdtdh="http://schemas.microsoft.com/office/word/2020/wordml/sdtdatahash" xmlns:w16sdtfl="http://schemas.microsoft.com/office/word/2024/wordml/sdtformatlock" xmlns:w16se="http://schemas.microsoft.com/office/word/2015/wordml/symex" xmlns:wpg="http://schemas.microsoft.com/office/word/2010/wordprocessingGroup" xmlns:wpi="http://schemas.microsoft.com/office/word/2010/wordprocessingInk" xmlns:wne="http://schemas.microsoft.com/office/word/2006/wordml" xmlns:wps="http://schemas.microsoft.com/office/word/2010/wordprocessingShape" mc:Ignorable="w14 w15 w16se w16cid w16 w16cex w16sdtdh w16sdtfl w16du wp14">
   <w:abstractNum w:abstractNumId="0" w15:restartNumberingAfterBreak="0">
+    <w:nsid w:val="010C4F18"/>
+    <w:multiLevelType w:val="multilevel"/>
+    <w:tmpl w:val="932EECA8"/>
+    <w:lvl w:ilvl="0">
+      <w:start w:val="1"/>
+      <w:numFmt w:val="decimal"/>
+      <w:lvlText w:val="%1."/>
+      <w:lvlJc w:val="left"/>
+      <w:pPr>
+        <w:ind w:left="720" w:hanging="360"/>
+      </w:pPr>
+      <w:rPr>
+        <w:rFonts w:hint="default"/>
+      </w:rPr>
+    </w:lvl>
+    <w:lvl w:ilvl="1">
+      <w:start w:val="2"/>
+      <w:numFmt w:val="decimal"/>
+      <w:isLgl/>
+      <w:lvlText w:val="%1.%2."/>
+      <w:lvlJc w:val="left"/>
+      <w:pPr>
+        <w:ind w:left="1080" w:hanging="720"/>
+      </w:pPr>
+      <w:rPr>
+        <w:rFonts w:hint="default"/>
+      </w:rPr>
+    </w:lvl>
+    <w:lvl w:ilvl="2">
+      <w:start w:val="1"/>
+      <w:numFmt w:val="decimal"/>
+      <w:isLgl/>
+      <w:lvlText w:val="%1.%2.%3."/>
+      <w:lvlJc w:val="left"/>
+      <w:pPr>
+        <w:ind w:left="1080" w:hanging="720"/>
+      </w:pPr>
+      <w:rPr>
+        <w:rFonts w:hint="default"/>
+      </w:rPr>
+    </w:lvl>
+    <w:lvl w:ilvl="3">
+      <w:start w:val="1"/>
+      <w:numFmt w:val="decimal"/>
+      <w:isLgl/>
+      <w:lvlText w:val="%1.%2.%3.%4."/>
+      <w:lvlJc w:val="left"/>
+      <w:pPr>
+        <w:ind w:left="1440" w:hanging="1080"/>
+      </w:pPr>
+      <w:rPr>
+        <w:rFonts w:hint="default"/>
+      </w:rPr>
+    </w:lvl>
+    <w:lvl w:ilvl="4">
+      <w:start w:val="1"/>
+      <w:numFmt w:val="decimal"/>
+      <w:isLgl/>
+      <w:lvlText w:val="%1.%2.%3.%4.%5."/>
+      <w:lvlJc w:val="left"/>
+      <w:pPr>
+        <w:ind w:left="1440" w:hanging="1080"/>
+      </w:pPr>
+      <w:rPr>
+        <w:rFonts w:hint="default"/>
+      </w:rPr>
+    </w:lvl>
+    <w:lvl w:ilvl="5">
+      <w:start w:val="1"/>
+      <w:numFmt w:val="decimal"/>
+      <w:isLgl/>
+      <w:lvlText w:val="%1.%2.%3.%4.%5.%6."/>
+      <w:lvlJc w:val="left"/>
+      <w:pPr>
+        <w:ind w:left="1800" w:hanging="1440"/>
+      </w:pPr>
+      <w:rPr>
+        <w:rFonts w:hint="default"/>
+      </w:rPr>
+    </w:lvl>
+    <w:lvl w:ilvl="6">
+      <w:start w:val="1"/>
+      <w:numFmt w:val="decimal"/>
+      <w:isLgl/>
+      <w:lvlText w:val="%1.%2.%3.%4.%5.%6.%7."/>
+      <w:lvlJc w:val="left"/>
+      <w:pPr>
+        <w:ind w:left="1800" w:hanging="1440"/>
+      </w:pPr>
+      <w:rPr>
+        <w:rFonts w:hint="default"/>
+      </w:rPr>
+    </w:lvl>
+    <w:lvl w:ilvl="7">
+      <w:start w:val="1"/>
+      <w:numFmt w:val="decimal"/>
+      <w:isLgl/>
+      <w:lvlText w:val="%1.%2.%3.%4.%5.%6.%7.%8."/>
+      <w:lvlJc w:val="left"/>
+      <w:pPr>
+        <w:ind w:left="2160" w:hanging="1800"/>
+      </w:pPr>
+      <w:rPr>
+        <w:rFonts w:hint="default"/>
+      </w:rPr>
+    </w:lvl>
+    <w:lvl w:ilvl="8">
+      <w:start w:val="1"/>
+      <w:numFmt w:val="decimal"/>
+      <w:isLgl/>
+      <w:lvlText w:val="%1.%2.%3.%4.%5.%6.%7.%8.%9."/>
+      <w:lvlJc w:val="left"/>
+      <w:pPr>
+        <w:ind w:left="2160" w:hanging="1800"/>
+      </w:pPr>
+      <w:rPr>
+        <w:rFonts w:hint="default"/>
+      </w:rPr>
+    </w:lvl>
+  </w:abstractNum>
+  <w:abstractNum w:abstractNumId="1" w15:restartNumberingAfterBreak="0">
     <w:nsid w:val="09274E48"/>
     <w:multiLevelType w:val="multilevel"/>
     <w:tmpl w:val="A75CFE28"/>
@@ -2234,7 +3377,7 @@
       </w:pPr>
     </w:lvl>
   </w:abstractNum>
-  <w:abstractNum w:abstractNumId="1" w15:restartNumberingAfterBreak="0">
+  <w:abstractNum w:abstractNumId="2" w15:restartNumberingAfterBreak="0">
     <w:nsid w:val="09924875"/>
     <w:multiLevelType w:val="multilevel"/>
     <w:tmpl w:val="EEAE37D8"/>
@@ -2347,7 +3490,7 @@
       </w:pPr>
     </w:lvl>
   </w:abstractNum>
-  <w:abstractNum w:abstractNumId="2" w15:restartNumberingAfterBreak="0">
+  <w:abstractNum w:abstractNumId="3" w15:restartNumberingAfterBreak="0">
     <w:nsid w:val="168F149B"/>
     <w:multiLevelType w:val="multilevel"/>
     <w:tmpl w:val="44ACDC1A"/>
@@ -2460,7 +3603,7 @@
       </w:pPr>
     </w:lvl>
   </w:abstractNum>
-  <w:abstractNum w:abstractNumId="3" w15:restartNumberingAfterBreak="0">
+  <w:abstractNum w:abstractNumId="4" w15:restartNumberingAfterBreak="0">
     <w:nsid w:val="339C21F3"/>
     <w:multiLevelType w:val="multilevel"/>
     <w:tmpl w:val="21B810EE"/>
@@ -2573,7 +3716,7 @@
       </w:pPr>
     </w:lvl>
   </w:abstractNum>
-  <w:abstractNum w:abstractNumId="4" w15:restartNumberingAfterBreak="0">
+  <w:abstractNum w:abstractNumId="5" w15:restartNumberingAfterBreak="0">
     <w:nsid w:val="67625C01"/>
     <w:multiLevelType w:val="multilevel"/>
     <w:tmpl w:val="B64053A0"/>
@@ -2686,7 +3829,7 @@
       </w:pPr>
     </w:lvl>
   </w:abstractNum>
-  <w:abstractNum w:abstractNumId="5" w15:restartNumberingAfterBreak="0">
+  <w:abstractNum w:abstractNumId="6" w15:restartNumberingAfterBreak="0">
     <w:nsid w:val="68346D42"/>
     <w:multiLevelType w:val="hybridMultilevel"/>
     <w:tmpl w:val="0D2A7792"/>
@@ -2775,7 +3918,7 @@
       </w:pPr>
     </w:lvl>
   </w:abstractNum>
-  <w:abstractNum w:abstractNumId="6" w15:restartNumberingAfterBreak="0">
+  <w:abstractNum w:abstractNumId="7" w15:restartNumberingAfterBreak="0">
     <w:nsid w:val="6CDD26CE"/>
     <w:multiLevelType w:val="hybridMultilevel"/>
     <w:tmpl w:val="8DE03A22"/>
@@ -2865,25 +4008,28 @@
     </w:lvl>
   </w:abstractNum>
   <w:num w:numId="1" w16cid:durableId="1646157349">
+    <w:abstractNumId w:val="6"/>
+  </w:num>
+  <w:num w:numId="2" w16cid:durableId="1821145054">
+    <w:abstractNumId w:val="7"/>
+  </w:num>
+  <w:num w:numId="3" w16cid:durableId="656422708">
+    <w:abstractNumId w:val="3"/>
+  </w:num>
+  <w:num w:numId="4" w16cid:durableId="364906899">
+    <w:abstractNumId w:val="2"/>
+  </w:num>
+  <w:num w:numId="5" w16cid:durableId="1669551309">
+    <w:abstractNumId w:val="1"/>
+  </w:num>
+  <w:num w:numId="6" w16cid:durableId="2107531179">
+    <w:abstractNumId w:val="4"/>
+  </w:num>
+  <w:num w:numId="7" w16cid:durableId="1001935548">
     <w:abstractNumId w:val="5"/>
   </w:num>
-  <w:num w:numId="2" w16cid:durableId="1821145054">
-    <w:abstractNumId w:val="6"/>
-  </w:num>
-  <w:num w:numId="3" w16cid:durableId="656422708">
-    <w:abstractNumId w:val="2"/>
-  </w:num>
-  <w:num w:numId="4" w16cid:durableId="364906899">
-    <w:abstractNumId w:val="1"/>
-  </w:num>
-  <w:num w:numId="5" w16cid:durableId="1669551309">
+  <w:num w:numId="8" w16cid:durableId="1949118859">
     <w:abstractNumId w:val="0"/>
-  </w:num>
-  <w:num w:numId="6" w16cid:durableId="2107531179">
-    <w:abstractNumId w:val="3"/>
-  </w:num>
-  <w:num w:numId="7" w16cid:durableId="1001935548">
-    <w:abstractNumId w:val="4"/>
   </w:num>
 </w:numbering>
 </file>
@@ -3821,6 +4967,105 @@
       </w:tblBorders>
     </w:tblPr>
   </w:style>
+  <w:style w:type="character" w:styleId="Hyperlink">
+    <w:name w:val="Hyperlink"/>
+    <w:basedOn w:val="DefaultParagraphFont"/>
+    <w:uiPriority w:val="99"/>
+    <w:unhideWhenUsed/>
+    <w:rsid w:val="00E34E7E"/>
+    <w:rPr>
+      <w:color w:val="467886" w:themeColor="hyperlink"/>
+      <w:u w:val="single"/>
+    </w:rPr>
+  </w:style>
+  <w:style w:type="character" w:styleId="UnresolvedMention">
+    <w:name w:val="Unresolved Mention"/>
+    <w:basedOn w:val="DefaultParagraphFont"/>
+    <w:uiPriority w:val="99"/>
+    <w:semiHidden/>
+    <w:unhideWhenUsed/>
+    <w:rsid w:val="00E34E7E"/>
+    <w:rPr>
+      <w:color w:val="605E5C"/>
+      <w:shd w:val="clear" w:color="auto" w:fill="E1DFDD"/>
+    </w:rPr>
+  </w:style>
+  <w:style w:type="table" w:styleId="GridTable4">
+    <w:name w:val="Grid Table 4"/>
+    <w:basedOn w:val="TableNormal"/>
+    <w:uiPriority w:val="49"/>
+    <w:rsid w:val="001C7320"/>
+    <w:pPr>
+      <w:spacing w:after="0" w:line="240" w:lineRule="auto"/>
+    </w:pPr>
+    <w:tblPr>
+      <w:tblStyleRowBandSize w:val="1"/>
+      <w:tblStyleColBandSize w:val="1"/>
+      <w:tblBorders>
+        <w:top w:val="single" w:sz="4" w:space="0" w:color="666666" w:themeColor="text1" w:themeTint="99"/>
+        <w:left w:val="single" w:sz="4" w:space="0" w:color="666666" w:themeColor="text1" w:themeTint="99"/>
+        <w:bottom w:val="single" w:sz="4" w:space="0" w:color="666666" w:themeColor="text1" w:themeTint="99"/>
+        <w:right w:val="single" w:sz="4" w:space="0" w:color="666666" w:themeColor="text1" w:themeTint="99"/>
+        <w:insideH w:val="single" w:sz="4" w:space="0" w:color="666666" w:themeColor="text1" w:themeTint="99"/>
+        <w:insideV w:val="single" w:sz="4" w:space="0" w:color="666666" w:themeColor="text1" w:themeTint="99"/>
+      </w:tblBorders>
+    </w:tblPr>
+    <w:tblStylePr w:type="firstRow">
+      <w:rPr>
+        <w:b/>
+        <w:bCs/>
+        <w:color w:val="FFFFFF" w:themeColor="background1"/>
+      </w:rPr>
+      <w:tblPr/>
+      <w:tcPr>
+        <w:tcBorders>
+          <w:top w:val="single" w:sz="4" w:space="0" w:color="000000" w:themeColor="text1"/>
+          <w:left w:val="single" w:sz="4" w:space="0" w:color="000000" w:themeColor="text1"/>
+          <w:bottom w:val="single" w:sz="4" w:space="0" w:color="000000" w:themeColor="text1"/>
+          <w:right w:val="single" w:sz="4" w:space="0" w:color="000000" w:themeColor="text1"/>
+          <w:insideH w:val="nil"/>
+          <w:insideV w:val="nil"/>
+        </w:tcBorders>
+        <w:shd w:val="clear" w:color="auto" w:fill="000000" w:themeFill="text1"/>
+      </w:tcPr>
+    </w:tblStylePr>
+    <w:tblStylePr w:type="lastRow">
+      <w:rPr>
+        <w:b/>
+        <w:bCs/>
+      </w:rPr>
+      <w:tblPr/>
+      <w:tcPr>
+        <w:tcBorders>
+          <w:top w:val="double" w:sz="4" w:space="0" w:color="000000" w:themeColor="text1"/>
+        </w:tcBorders>
+      </w:tcPr>
+    </w:tblStylePr>
+    <w:tblStylePr w:type="firstCol">
+      <w:rPr>
+        <w:b/>
+        <w:bCs/>
+      </w:rPr>
+    </w:tblStylePr>
+    <w:tblStylePr w:type="lastCol">
+      <w:rPr>
+        <w:b/>
+        <w:bCs/>
+      </w:rPr>
+    </w:tblStylePr>
+    <w:tblStylePr w:type="band1Vert">
+      <w:tblPr/>
+      <w:tcPr>
+        <w:shd w:val="clear" w:color="auto" w:fill="CCCCCC" w:themeFill="text1" w:themeFillTint="33"/>
+      </w:tcPr>
+    </w:tblStylePr>
+    <w:tblStylePr w:type="band1Horz">
+      <w:tblPr/>
+      <w:tcPr>
+        <w:shd w:val="clear" w:color="auto" w:fill="CCCCCC" w:themeFill="text1" w:themeFillTint="33"/>
+      </w:tcPr>
+    </w:tblStylePr>
+  </w:style>
 </w:styles>
 </file>
 
@@ -4117,4 +5362,16 @@
     </a:ext>
   </a:extLst>
 </a:theme>
+</file>
+
+<file path=customXml/item1.xml><?xml version="1.0" encoding="utf-8"?>
+<b:Sources xmlns:b="http://schemas.openxmlformats.org/officeDocument/2006/bibliography" xmlns="http://schemas.openxmlformats.org/officeDocument/2006/bibliography" SelectedStyle="\APASixthEditionOfficeOnline.xsl" StyleName="APA" Version="6"/>
+</file>
+
+<file path=customXml/itemProps1.xml><?xml version="1.0" encoding="utf-8"?>
+<ds:datastoreItem xmlns:ds="http://schemas.openxmlformats.org/officeDocument/2006/customXml" ds:itemID="{79C92D52-587A-4F66-B88D-6DCEADC4AE7F}">
+  <ds:schemaRefs>
+    <ds:schemaRef ds:uri="http://schemas.openxmlformats.org/officeDocument/2006/bibliography"/>
+  </ds:schemaRefs>
+</ds:datastoreItem>
 </file>
</xml_diff>